<commit_message>
added document for improvements and highlighted them
</commit_message>
<xml_diff>
--- a/SSVV_Lab/Project_AnalysisDesignDocument_LabAssiAsseProjectV01.docx
+++ b/SSVV_Lab/Project_AnalysisDesignDocument_LabAssiAsseProjectV01.docx
@@ -721,8 +721,6 @@
                 <w:szCs w:val="24"/>
               </w:rPr>
             </w:pPr>
-            <w:bookmarkStart w:id="3" w:name="_GoBack"/>
-            <w:bookmarkEnd w:id="3"/>
           </w:p>
         </w:tc>
         <w:tc>
@@ -856,6 +854,7 @@
           <w:docPartUnique/>
         </w:docPartObj>
       </w:sdtPr>
+      <w:sdtEndPr/>
       <w:sdtContent>
         <w:p>
           <w:pPr>
@@ -2713,11 +2712,11 @@
       <w:pPr>
         <w:pStyle w:val="Heading1"/>
       </w:pPr>
-      <w:bookmarkStart w:id="4" w:name="_Toc97142767"/>
+      <w:bookmarkStart w:id="3" w:name="_Toc97142767"/>
       <w:r>
         <w:t>Functional Requirements</w:t>
       </w:r>
-      <w:bookmarkEnd w:id="4"/>
+      <w:bookmarkEnd w:id="3"/>
     </w:p>
     <w:p>
       <w:pPr>
@@ -2853,7 +2852,7 @@
               <w:spacing w:before="40" w:after="40" w:line="240" w:lineRule="auto"/>
               <w:rPr>
                 <w:rFonts w:ascii="Times New Roman" w:eastAsia="Times New Roman" w:hAnsi="Times New Roman" w:cs="Times New Roman"/>
-                <w:color w:val="000000"/>
+                <w:color w:val="943634" w:themeColor="accent2" w:themeShade="BF"/>
                 <w:sz w:val="24"/>
                 <w:szCs w:val="24"/>
               </w:rPr>
@@ -2861,7 +2860,7 @@
             <w:r>
               <w:rPr>
                 <w:rFonts w:ascii="Times New Roman" w:eastAsia="Times New Roman" w:hAnsi="Times New Roman" w:cs="Times New Roman"/>
-                <w:color w:val="000000"/>
+                <w:color w:val="943634" w:themeColor="accent2" w:themeShade="BF"/>
                 <w:sz w:val="24"/>
                 <w:szCs w:val="24"/>
               </w:rPr>
@@ -2870,7 +2869,7 @@
             <w:r>
               <w:rPr>
                 <w:rFonts w:ascii="Times New Roman" w:eastAsia="Times New Roman" w:hAnsi="Times New Roman" w:cs="Times New Roman"/>
-                <w:color w:val="000000"/>
+                <w:color w:val="943634" w:themeColor="accent2" w:themeShade="BF"/>
                 <w:sz w:val="24"/>
                 <w:szCs w:val="24"/>
               </w:rPr>
@@ -2894,7 +2893,7 @@
               <w:spacing w:before="40" w:after="40" w:line="240" w:lineRule="auto"/>
               <w:rPr>
                 <w:rFonts w:ascii="Times New Roman" w:eastAsia="Times New Roman" w:hAnsi="Times New Roman" w:cs="Times New Roman"/>
-                <w:color w:val="000000"/>
+                <w:color w:val="943634" w:themeColor="accent2" w:themeShade="BF"/>
                 <w:sz w:val="24"/>
                 <w:szCs w:val="24"/>
               </w:rPr>
@@ -2902,6 +2901,7 @@
             <w:r>
               <w:rPr>
                 <w:rFonts w:ascii="Times New Roman" w:eastAsia="Times New Roman" w:hAnsi="Times New Roman" w:cs="Times New Roman"/>
+                <w:color w:val="943634" w:themeColor="accent2" w:themeShade="BF"/>
                 <w:sz w:val="24"/>
                 <w:szCs w:val="24"/>
               </w:rPr>
@@ -2927,7 +2927,7 @@
               <w:spacing w:before="40" w:after="40" w:line="240" w:lineRule="auto"/>
               <w:rPr>
                 <w:rFonts w:ascii="Times New Roman" w:eastAsia="Times New Roman" w:hAnsi="Times New Roman" w:cs="Times New Roman"/>
-                <w:color w:val="000000"/>
+                <w:color w:val="943634" w:themeColor="accent2" w:themeShade="BF"/>
                 <w:sz w:val="24"/>
                 <w:szCs w:val="24"/>
               </w:rPr>
@@ -2935,7 +2935,7 @@
             <w:r>
               <w:rPr>
                 <w:rFonts w:ascii="Times New Roman" w:eastAsia="Times New Roman" w:hAnsi="Times New Roman" w:cs="Times New Roman"/>
-                <w:color w:val="000000"/>
+                <w:color w:val="943634" w:themeColor="accent2" w:themeShade="BF"/>
                 <w:sz w:val="24"/>
                 <w:szCs w:val="24"/>
               </w:rPr>
@@ -2944,7 +2944,7 @@
             <w:r>
               <w:rPr>
                 <w:rFonts w:ascii="Times New Roman" w:eastAsia="Times New Roman" w:hAnsi="Times New Roman" w:cs="Times New Roman"/>
-                <w:color w:val="000000"/>
+                <w:color w:val="943634" w:themeColor="accent2" w:themeShade="BF"/>
                 <w:sz w:val="24"/>
                 <w:szCs w:val="24"/>
               </w:rPr>
@@ -2968,7 +2968,7 @@
               <w:spacing w:before="40" w:after="40" w:line="240" w:lineRule="auto"/>
               <w:rPr>
                 <w:rFonts w:ascii="Times New Roman" w:eastAsia="Times New Roman" w:hAnsi="Times New Roman" w:cs="Times New Roman"/>
-                <w:color w:val="000000"/>
+                <w:color w:val="943634" w:themeColor="accent2" w:themeShade="BF"/>
                 <w:sz w:val="24"/>
                 <w:szCs w:val="24"/>
               </w:rPr>
@@ -2976,6 +2976,7 @@
             <w:r>
               <w:rPr>
                 <w:rFonts w:ascii="Times New Roman" w:eastAsia="Times New Roman" w:hAnsi="Times New Roman" w:cs="Times New Roman"/>
+                <w:color w:val="943634" w:themeColor="accent2" w:themeShade="BF"/>
                 <w:sz w:val="24"/>
                 <w:szCs w:val="24"/>
               </w:rPr>
@@ -3001,7 +3002,7 @@
               <w:spacing w:before="40" w:after="40" w:line="240" w:lineRule="auto"/>
               <w:rPr>
                 <w:rFonts w:ascii="Times New Roman" w:eastAsia="Times New Roman" w:hAnsi="Times New Roman" w:cs="Times New Roman"/>
-                <w:color w:val="000000"/>
+                <w:color w:val="943634" w:themeColor="accent2" w:themeShade="BF"/>
                 <w:sz w:val="24"/>
                 <w:szCs w:val="24"/>
               </w:rPr>
@@ -3009,7 +3010,7 @@
             <w:r>
               <w:rPr>
                 <w:rFonts w:ascii="Times New Roman" w:eastAsia="Times New Roman" w:hAnsi="Times New Roman" w:cs="Times New Roman"/>
-                <w:color w:val="000000"/>
+                <w:color w:val="943634" w:themeColor="accent2" w:themeShade="BF"/>
                 <w:sz w:val="24"/>
                 <w:szCs w:val="24"/>
               </w:rPr>
@@ -3033,7 +3034,7 @@
               <w:spacing w:before="40" w:after="40" w:line="240" w:lineRule="auto"/>
               <w:rPr>
                 <w:rFonts w:ascii="Times New Roman" w:eastAsia="Times New Roman" w:hAnsi="Times New Roman" w:cs="Times New Roman"/>
-                <w:color w:val="000000"/>
+                <w:color w:val="943634" w:themeColor="accent2" w:themeShade="BF"/>
                 <w:sz w:val="24"/>
                 <w:szCs w:val="24"/>
               </w:rPr>
@@ -3041,6 +3042,7 @@
             <w:r>
               <w:rPr>
                 <w:rFonts w:ascii="Times New Roman" w:eastAsia="Times New Roman" w:hAnsi="Times New Roman" w:cs="Times New Roman"/>
+                <w:color w:val="943634" w:themeColor="accent2" w:themeShade="BF"/>
                 <w:sz w:val="24"/>
                 <w:szCs w:val="24"/>
               </w:rPr>
@@ -3066,7 +3068,7 @@
               <w:spacing w:before="40" w:after="40" w:line="240" w:lineRule="auto"/>
               <w:rPr>
                 <w:rFonts w:ascii="Times New Roman" w:eastAsia="Times New Roman" w:hAnsi="Times New Roman" w:cs="Times New Roman"/>
-                <w:color w:val="000000"/>
+                <w:color w:val="943634" w:themeColor="accent2" w:themeShade="BF"/>
                 <w:sz w:val="24"/>
                 <w:szCs w:val="24"/>
               </w:rPr>
@@ -3074,7 +3076,7 @@
             <w:r>
               <w:rPr>
                 <w:rFonts w:ascii="Times New Roman" w:eastAsia="Times New Roman" w:hAnsi="Times New Roman" w:cs="Times New Roman"/>
-                <w:color w:val="000000"/>
+                <w:color w:val="943634" w:themeColor="accent2" w:themeShade="BF"/>
                 <w:sz w:val="24"/>
                 <w:szCs w:val="24"/>
               </w:rPr>
@@ -3098,6 +3100,7 @@
               <w:spacing w:before="40" w:after="40" w:line="240" w:lineRule="auto"/>
               <w:rPr>
                 <w:rFonts w:ascii="Times New Roman" w:eastAsia="Times New Roman" w:hAnsi="Times New Roman" w:cs="Times New Roman"/>
+                <w:color w:val="943634" w:themeColor="accent2" w:themeShade="BF"/>
                 <w:sz w:val="24"/>
                 <w:szCs w:val="24"/>
               </w:rPr>
@@ -3105,6 +3108,7 @@
             <w:r>
               <w:rPr>
                 <w:rFonts w:ascii="Times New Roman" w:eastAsia="Times New Roman" w:hAnsi="Times New Roman" w:cs="Times New Roman"/>
+                <w:color w:val="943634" w:themeColor="accent2" w:themeShade="BF"/>
                 <w:sz w:val="24"/>
                 <w:szCs w:val="24"/>
               </w:rPr>
@@ -3130,7 +3134,7 @@
               <w:spacing w:before="40" w:after="40" w:line="240" w:lineRule="auto"/>
               <w:rPr>
                 <w:rFonts w:ascii="Times New Roman" w:eastAsia="Times New Roman" w:hAnsi="Times New Roman" w:cs="Times New Roman"/>
-                <w:color w:val="000000"/>
+                <w:color w:val="943634" w:themeColor="accent2" w:themeShade="BF"/>
                 <w:sz w:val="24"/>
                 <w:szCs w:val="24"/>
               </w:rPr>
@@ -3138,7 +3142,7 @@
             <w:r>
               <w:rPr>
                 <w:rFonts w:ascii="Times New Roman" w:eastAsia="Times New Roman" w:hAnsi="Times New Roman" w:cs="Times New Roman"/>
-                <w:color w:val="000000"/>
+                <w:color w:val="943634" w:themeColor="accent2" w:themeShade="BF"/>
                 <w:sz w:val="24"/>
                 <w:szCs w:val="24"/>
               </w:rPr>
@@ -3162,6 +3166,7 @@
               <w:spacing w:before="40" w:after="40" w:line="240" w:lineRule="auto"/>
               <w:rPr>
                 <w:rFonts w:ascii="Times New Roman" w:eastAsia="Times New Roman" w:hAnsi="Times New Roman" w:cs="Times New Roman"/>
+                <w:color w:val="943634" w:themeColor="accent2" w:themeShade="BF"/>
                 <w:sz w:val="24"/>
                 <w:szCs w:val="24"/>
               </w:rPr>
@@ -3169,6 +3174,7 @@
             <w:r>
               <w:rPr>
                 <w:rFonts w:ascii="Times New Roman" w:eastAsia="Times New Roman" w:hAnsi="Times New Roman" w:cs="Times New Roman"/>
+                <w:color w:val="943634" w:themeColor="accent2" w:themeShade="BF"/>
                 <w:sz w:val="24"/>
                 <w:szCs w:val="24"/>
               </w:rPr>
@@ -3194,7 +3200,7 @@
               <w:spacing w:before="40" w:after="40" w:line="240" w:lineRule="auto"/>
               <w:rPr>
                 <w:rFonts w:ascii="Times New Roman" w:eastAsia="Times New Roman" w:hAnsi="Times New Roman" w:cs="Times New Roman"/>
-                <w:color w:val="000000"/>
+                <w:color w:val="943634" w:themeColor="accent2" w:themeShade="BF"/>
                 <w:sz w:val="24"/>
                 <w:szCs w:val="24"/>
               </w:rPr>
@@ -3202,7 +3208,7 @@
             <w:r>
               <w:rPr>
                 <w:rFonts w:ascii="Times New Roman" w:eastAsia="Times New Roman" w:hAnsi="Times New Roman" w:cs="Times New Roman"/>
-                <w:color w:val="000000"/>
+                <w:color w:val="943634" w:themeColor="accent2" w:themeShade="BF"/>
                 <w:sz w:val="24"/>
                 <w:szCs w:val="24"/>
               </w:rPr>
@@ -3226,6 +3232,7 @@
               <w:spacing w:before="40" w:after="40" w:line="240" w:lineRule="auto"/>
               <w:rPr>
                 <w:rFonts w:ascii="Times New Roman" w:eastAsia="Times New Roman" w:hAnsi="Times New Roman" w:cs="Times New Roman"/>
+                <w:color w:val="943634" w:themeColor="accent2" w:themeShade="BF"/>
                 <w:sz w:val="24"/>
                 <w:szCs w:val="24"/>
               </w:rPr>
@@ -3233,6 +3240,7 @@
             <w:r>
               <w:rPr>
                 <w:rFonts w:ascii="Times New Roman" w:eastAsia="Times New Roman" w:hAnsi="Times New Roman" w:cs="Times New Roman"/>
+                <w:color w:val="943634" w:themeColor="accent2" w:themeShade="BF"/>
                 <w:sz w:val="24"/>
                 <w:szCs w:val="24"/>
               </w:rPr>
@@ -3258,7 +3266,7 @@
               <w:spacing w:before="40" w:after="40" w:line="240" w:lineRule="auto"/>
               <w:rPr>
                 <w:rFonts w:ascii="Times New Roman" w:eastAsia="Times New Roman" w:hAnsi="Times New Roman" w:cs="Times New Roman"/>
-                <w:color w:val="000000"/>
+                <w:color w:val="943634" w:themeColor="accent2" w:themeShade="BF"/>
                 <w:sz w:val="24"/>
                 <w:szCs w:val="24"/>
               </w:rPr>
@@ -3266,7 +3274,7 @@
             <w:r>
               <w:rPr>
                 <w:rFonts w:ascii="Times New Roman" w:eastAsia="Times New Roman" w:hAnsi="Times New Roman" w:cs="Times New Roman"/>
-                <w:color w:val="000000"/>
+                <w:color w:val="943634" w:themeColor="accent2" w:themeShade="BF"/>
                 <w:sz w:val="24"/>
                 <w:szCs w:val="24"/>
               </w:rPr>
@@ -3290,6 +3298,7 @@
               <w:spacing w:before="40" w:after="40" w:line="240" w:lineRule="auto"/>
               <w:rPr>
                 <w:rFonts w:ascii="Times New Roman" w:eastAsia="Times New Roman" w:hAnsi="Times New Roman" w:cs="Times New Roman"/>
+                <w:color w:val="943634" w:themeColor="accent2" w:themeShade="BF"/>
                 <w:sz w:val="24"/>
                 <w:szCs w:val="24"/>
               </w:rPr>
@@ -3297,6 +3306,7 @@
             <w:r>
               <w:rPr>
                 <w:rFonts w:ascii="Times New Roman" w:eastAsia="Times New Roman" w:hAnsi="Times New Roman" w:cs="Times New Roman"/>
+                <w:color w:val="943634" w:themeColor="accent2" w:themeShade="BF"/>
                 <w:sz w:val="24"/>
                 <w:szCs w:val="24"/>
               </w:rPr>
@@ -3322,7 +3332,7 @@
               <w:spacing w:before="40" w:after="40" w:line="240" w:lineRule="auto"/>
               <w:rPr>
                 <w:rFonts w:ascii="Times New Roman" w:eastAsia="Times New Roman" w:hAnsi="Times New Roman" w:cs="Times New Roman"/>
-                <w:color w:val="000000"/>
+                <w:color w:val="943634" w:themeColor="accent2" w:themeShade="BF"/>
                 <w:sz w:val="24"/>
                 <w:szCs w:val="24"/>
               </w:rPr>
@@ -3330,7 +3340,7 @@
             <w:r>
               <w:rPr>
                 <w:rFonts w:ascii="Times New Roman" w:eastAsia="Times New Roman" w:hAnsi="Times New Roman" w:cs="Times New Roman"/>
-                <w:color w:val="000000"/>
+                <w:color w:val="943634" w:themeColor="accent2" w:themeShade="BF"/>
                 <w:sz w:val="24"/>
                 <w:szCs w:val="24"/>
               </w:rPr>
@@ -3354,6 +3364,7 @@
               <w:spacing w:before="40" w:after="40" w:line="240" w:lineRule="auto"/>
               <w:rPr>
                 <w:rFonts w:ascii="Times New Roman" w:eastAsia="Times New Roman" w:hAnsi="Times New Roman" w:cs="Times New Roman"/>
+                <w:color w:val="943634" w:themeColor="accent2" w:themeShade="BF"/>
                 <w:sz w:val="24"/>
                 <w:szCs w:val="24"/>
               </w:rPr>
@@ -3361,6 +3372,7 @@
             <w:r>
               <w:rPr>
                 <w:rFonts w:ascii="Times New Roman" w:eastAsia="Times New Roman" w:hAnsi="Times New Roman" w:cs="Times New Roman"/>
+                <w:color w:val="943634" w:themeColor="accent2" w:themeShade="BF"/>
                 <w:sz w:val="24"/>
                 <w:szCs w:val="24"/>
               </w:rPr>
@@ -3374,34 +3386,42 @@
       <w:pPr>
         <w:pStyle w:val="Heading1"/>
       </w:pPr>
-      <w:bookmarkStart w:id="5" w:name="_Toc97142768"/>
+      <w:bookmarkStart w:id="4" w:name="_Toc97142768"/>
       <w:r>
         <w:t>Actors</w:t>
       </w:r>
+      <w:bookmarkEnd w:id="4"/>
+      <w:r>
+        <w:t xml:space="preserve"> </w:t>
+      </w:r>
+    </w:p>
+    <w:p>
+      <w:r>
+        <w:t>Teacher</w:t>
+      </w:r>
+    </w:p>
+    <w:p>
+      <w:pPr>
+        <w:rPr>
+          <w:color w:val="943634" w:themeColor="accent2" w:themeShade="BF"/>
+        </w:rPr>
+      </w:pPr>
+      <w:r>
+        <w:rPr>
+          <w:color w:val="943634" w:themeColor="accent2" w:themeShade="BF"/>
+        </w:rPr>
+        <w:t>The only actors that interact with the application are teachers.</w:t>
+      </w:r>
+    </w:p>
+    <w:p>
+      <w:pPr>
+        <w:pStyle w:val="Heading1"/>
+      </w:pPr>
+      <w:bookmarkStart w:id="5" w:name="_Toc97142769"/>
+      <w:r>
+        <w:t>Use cases – diagram</w:t>
+      </w:r>
       <w:bookmarkEnd w:id="5"/>
-      <w:r>
-        <w:t xml:space="preserve"> </w:t>
-      </w:r>
-    </w:p>
-    <w:p>
-      <w:r>
-        <w:t>Teacher</w:t>
-      </w:r>
-    </w:p>
-    <w:p>
-      <w:r>
-        <w:t>The only actors that interact with the application are teachers.</w:t>
-      </w:r>
-    </w:p>
-    <w:p>
-      <w:pPr>
-        <w:pStyle w:val="Heading1"/>
-      </w:pPr>
-      <w:bookmarkStart w:id="6" w:name="_Toc97142769"/>
-      <w:r>
-        <w:t>Use cases – diagram</w:t>
-      </w:r>
-      <w:bookmarkEnd w:id="6"/>
     </w:p>
     <w:p>
       <w:r>
@@ -3449,12 +3469,12 @@
       <w:pPr>
         <w:pStyle w:val="Heading2"/>
       </w:pPr>
-      <w:bookmarkStart w:id="7" w:name="_Toc97142770"/>
+      <w:bookmarkStart w:id="6" w:name="_Toc97142770"/>
       <w:r>
         <w:lastRenderedPageBreak/>
         <w:t>Use case number 1 (Description of the use case)</w:t>
       </w:r>
-      <w:bookmarkEnd w:id="7"/>
+      <w:bookmarkEnd w:id="6"/>
     </w:p>
     <w:p>
       <w:pPr>
@@ -3502,19 +3522,25 @@
         <w:spacing w:after="0"/>
         <w:ind w:left="1296" w:hanging="720"/>
         <w:rPr>
-          <w:color w:val="000000"/>
-        </w:rPr>
-      </w:pPr>
-      <w:r>
-        <w:rPr>
-          <w:color w:val="000000"/>
+          <w:color w:val="943634" w:themeColor="accent2" w:themeShade="BF"/>
+        </w:rPr>
+      </w:pPr>
+      <w:r>
+        <w:rPr>
+          <w:color w:val="943634" w:themeColor="accent2" w:themeShade="BF"/>
         </w:rPr>
         <w:t xml:space="preserve">Description: </w:t>
       </w:r>
       <w:r>
+        <w:rPr>
+          <w:color w:val="943634" w:themeColor="accent2" w:themeShade="BF"/>
+        </w:rPr>
         <w:t>add</w:t>
       </w:r>
       <w:r>
+        <w:rPr>
+          <w:color w:val="943634" w:themeColor="accent2" w:themeShade="BF"/>
+        </w:rPr>
         <w:t xml:space="preserve"> a new student</w:t>
       </w:r>
     </w:p>
@@ -3530,25 +3556,25 @@
         <w:spacing w:after="0"/>
         <w:ind w:left="1296" w:hanging="720"/>
         <w:rPr>
-          <w:color w:val="000000"/>
-        </w:rPr>
-      </w:pPr>
-      <w:r>
-        <w:rPr>
-          <w:color w:val="000000"/>
+          <w:color w:val="943634" w:themeColor="accent2" w:themeShade="BF"/>
+        </w:rPr>
+      </w:pPr>
+      <w:r>
+        <w:rPr>
+          <w:color w:val="943634" w:themeColor="accent2" w:themeShade="BF"/>
         </w:rPr>
         <w:t>Precondition:</w:t>
       </w:r>
       <w:r>
         <w:rPr>
-          <w:color w:val="000000"/>
-        </w:rPr>
-        <w:t xml:space="preserve"> all fields are sp</w:t>
-      </w:r>
-      <w:r>
-        <w:t>ecified</w:t>
-      </w:r>
-      <w:r>
+          <w:color w:val="943634" w:themeColor="accent2" w:themeShade="BF"/>
+        </w:rPr>
+        <w:t xml:space="preserve"> all fields are specified</w:t>
+      </w:r>
+      <w:r>
+        <w:rPr>
+          <w:color w:val="943634" w:themeColor="accent2" w:themeShade="BF"/>
+        </w:rPr>
         <w:t xml:space="preserve"> and valid</w:t>
       </w:r>
     </w:p>
@@ -3564,24 +3590,24 @@
         <w:spacing w:after="0"/>
         <w:ind w:left="1296" w:hanging="720"/>
         <w:rPr>
-          <w:color w:val="000000"/>
-        </w:rPr>
-      </w:pPr>
-      <w:r>
-        <w:rPr>
-          <w:color w:val="000000"/>
+          <w:color w:val="943634" w:themeColor="accent2" w:themeShade="BF"/>
+        </w:rPr>
+      </w:pPr>
+      <w:r>
+        <w:rPr>
+          <w:color w:val="943634" w:themeColor="accent2" w:themeShade="BF"/>
         </w:rPr>
         <w:t xml:space="preserve">Postcondition: </w:t>
       </w:r>
       <w:r>
         <w:rPr>
-          <w:color w:val="000000"/>
+          <w:color w:val="943634" w:themeColor="accent2" w:themeShade="BF"/>
         </w:rPr>
         <w:t xml:space="preserve">a new student was added in the list </w:t>
       </w:r>
       <w:r>
         <w:rPr>
-          <w:color w:val="000000"/>
+          <w:color w:val="943634" w:themeColor="accent2" w:themeShade="BF"/>
         </w:rPr>
         <w:t>and repository size will increase by 1</w:t>
       </w:r>
@@ -3598,12 +3624,12 @@
         <w:spacing w:after="0"/>
         <w:ind w:left="1296" w:hanging="720"/>
         <w:rPr>
-          <w:color w:val="000000"/>
-        </w:rPr>
-      </w:pPr>
-      <w:r>
-        <w:rPr>
-          <w:color w:val="000000"/>
+          <w:color w:val="943634" w:themeColor="accent2" w:themeShade="BF"/>
+        </w:rPr>
+      </w:pPr>
+      <w:r>
+        <w:rPr>
+          <w:color w:val="943634" w:themeColor="accent2" w:themeShade="BF"/>
         </w:rPr>
         <w:t>Exceptions: When the fields aren’t filled or valid.</w:t>
       </w:r>
@@ -3897,13 +3923,13 @@
         <w:spacing w:after="0"/>
         <w:ind w:left="720"/>
       </w:pPr>
-      <w:bookmarkStart w:id="8" w:name="_heading=h.m7vi08sov8to" w:colFirst="0" w:colLast="0"/>
-      <w:bookmarkStart w:id="9" w:name="_Toc97142771"/>
+      <w:bookmarkStart w:id="7" w:name="_heading=h.m7vi08sov8to" w:colFirst="0" w:colLast="0"/>
+      <w:bookmarkStart w:id="8" w:name="_Toc97142771"/>
+      <w:bookmarkEnd w:id="7"/>
+      <w:r>
+        <w:t>Use case number 2 (Description of the use case)</w:t>
+      </w:r>
       <w:bookmarkEnd w:id="8"/>
-      <w:r>
-        <w:t>Use case number 2 (Description of the use case)</w:t>
-      </w:r>
-      <w:bookmarkEnd w:id="9"/>
     </w:p>
     <w:p>
       <w:pPr>
@@ -3945,14 +3971,26 @@
       <w:pPr>
         <w:spacing w:after="0"/>
         <w:ind w:left="720"/>
-      </w:pPr>
-      <w:r>
+        <w:rPr>
+          <w:color w:val="943634" w:themeColor="accent2" w:themeShade="BF"/>
+        </w:rPr>
+      </w:pPr>
+      <w:r>
+        <w:rPr>
+          <w:color w:val="943634" w:themeColor="accent2" w:themeShade="BF"/>
+        </w:rPr>
         <w:t xml:space="preserve">Postcondition: </w:t>
       </w:r>
       <w:r>
+        <w:rPr>
+          <w:color w:val="943634" w:themeColor="accent2" w:themeShade="BF"/>
+        </w:rPr>
         <w:t>the student with the specified id is removed from the list</w:t>
       </w:r>
       <w:r>
+        <w:rPr>
+          <w:color w:val="943634" w:themeColor="accent2" w:themeShade="BF"/>
+        </w:rPr>
         <w:t xml:space="preserve"> and the repository</w:t>
       </w:r>
     </w:p>
@@ -3960,10 +3998,13 @@
       <w:pPr>
         <w:spacing w:after="0"/>
         <w:ind w:left="720"/>
-      </w:pPr>
-      <w:r>
-        <w:rPr>
-          <w:color w:val="000000"/>
+        <w:rPr>
+          <w:color w:val="943634" w:themeColor="accent2" w:themeShade="BF"/>
+        </w:rPr>
+      </w:pPr>
+      <w:r>
+        <w:rPr>
+          <w:color w:val="943634" w:themeColor="accent2" w:themeShade="BF"/>
         </w:rPr>
         <w:t>Exceptions: When the fields aren’t filled or valid.</w:t>
       </w:r>
@@ -4113,13 +4154,13 @@
         <w:spacing w:after="0"/>
         <w:ind w:left="720"/>
       </w:pPr>
-      <w:bookmarkStart w:id="10" w:name="_heading=h.o30uq5lz59z2" w:colFirst="0" w:colLast="0"/>
-      <w:bookmarkStart w:id="11" w:name="_Toc97142772"/>
+      <w:bookmarkStart w:id="9" w:name="_heading=h.o30uq5lz59z2" w:colFirst="0" w:colLast="0"/>
+      <w:bookmarkStart w:id="10" w:name="_Toc97142772"/>
+      <w:bookmarkEnd w:id="9"/>
+      <w:r>
+        <w:t>Use case number 3 (Description of the use case)</w:t>
+      </w:r>
       <w:bookmarkEnd w:id="10"/>
-      <w:r>
-        <w:t>Use case number 3 (Description of the use case)</w:t>
-      </w:r>
-      <w:bookmarkEnd w:id="11"/>
     </w:p>
     <w:p>
       <w:pPr>
@@ -4149,23 +4190,59 @@
       <w:pPr>
         <w:spacing w:after="0"/>
         <w:ind w:left="720"/>
-      </w:pPr>
-      <w:r>
+        <w:rPr>
+          <w:color w:val="943634" w:themeColor="accent2" w:themeShade="BF"/>
+        </w:rPr>
+      </w:pPr>
+      <w:r>
+        <w:rPr>
+          <w:color w:val="943634" w:themeColor="accent2" w:themeShade="BF"/>
+        </w:rPr>
         <w:t xml:space="preserve">Precondition: </w:t>
       </w:r>
       <w:r>
-        <w:t>valid id belonging to an existing student and all other fields for student are specified</w:t>
+        <w:rPr>
+          <w:color w:val="943634" w:themeColor="accent2" w:themeShade="BF"/>
+        </w:rPr>
+        <w:t>valid id belonging to an existing s</w:t>
+      </w:r>
+      <w:r>
+        <w:rPr>
+          <w:color w:val="943634" w:themeColor="accent2" w:themeShade="BF"/>
+        </w:rPr>
+        <w:t xml:space="preserve">tudent and all other fields </w:t>
+      </w:r>
+      <w:r>
+        <w:rPr>
+          <w:color w:val="943634" w:themeColor="accent2" w:themeShade="BF"/>
+        </w:rPr>
+        <w:t>are specified</w:t>
+      </w:r>
+      <w:r>
+        <w:rPr>
+          <w:color w:val="943634" w:themeColor="accent2" w:themeShade="BF"/>
+        </w:rPr>
+        <w:t xml:space="preserve"> and valid</w:t>
       </w:r>
     </w:p>
     <w:p>
       <w:pPr>
         <w:spacing w:after="0"/>
         <w:ind w:left="720"/>
-      </w:pPr>
-      <w:r>
+        <w:rPr>
+          <w:color w:val="943634" w:themeColor="accent2" w:themeShade="BF"/>
+        </w:rPr>
+      </w:pPr>
+      <w:r>
+        <w:rPr>
+          <w:color w:val="943634" w:themeColor="accent2" w:themeShade="BF"/>
+        </w:rPr>
         <w:t xml:space="preserve">Postcondition: </w:t>
       </w:r>
       <w:r>
+        <w:rPr>
+          <w:color w:val="943634" w:themeColor="accent2" w:themeShade="BF"/>
+        </w:rPr>
         <w:t>the student with the specified id has the data updated</w:t>
       </w:r>
     </w:p>
@@ -4173,10 +4250,13 @@
       <w:pPr>
         <w:spacing w:after="0"/>
         <w:ind w:left="720"/>
-      </w:pPr>
-      <w:r>
-        <w:rPr>
-          <w:color w:val="000000"/>
+        <w:rPr>
+          <w:color w:val="943634" w:themeColor="accent2" w:themeShade="BF"/>
+        </w:rPr>
+      </w:pPr>
+      <w:r>
+        <w:rPr>
+          <w:color w:val="943634" w:themeColor="accent2" w:themeShade="BF"/>
         </w:rPr>
         <w:t>Exceptions: When the fields aren’t filled or valid.</w:t>
       </w:r>
@@ -4327,12 +4407,18 @@
     <w:p>
       <w:pPr>
         <w:pStyle w:val="Heading2"/>
-      </w:pPr>
-      <w:bookmarkStart w:id="12" w:name="_Toc97142773"/>
-      <w:r>
+        <w:rPr>
+          <w:color w:val="943634" w:themeColor="accent2" w:themeShade="BF"/>
+        </w:rPr>
+      </w:pPr>
+      <w:bookmarkStart w:id="11" w:name="_Toc97142773"/>
+      <w:r>
+        <w:rPr>
+          <w:color w:val="943634" w:themeColor="accent2" w:themeShade="BF"/>
+        </w:rPr>
         <w:t>Use case number 4 (Description of the use case)</w:t>
       </w:r>
-      <w:bookmarkEnd w:id="12"/>
+      <w:bookmarkEnd w:id="11"/>
     </w:p>
     <w:p>
       <w:pPr>
@@ -4346,12 +4432,12 @@
         <w:spacing w:after="0"/>
         <w:ind w:left="1296" w:hanging="720"/>
         <w:rPr>
-          <w:color w:val="000000"/>
-        </w:rPr>
-      </w:pPr>
-      <w:r>
-        <w:rPr>
-          <w:color w:val="000000"/>
+          <w:color w:val="943634" w:themeColor="accent2" w:themeShade="BF"/>
+        </w:rPr>
+      </w:pPr>
+      <w:r>
+        <w:rPr>
+          <w:color w:val="943634" w:themeColor="accent2" w:themeShade="BF"/>
         </w:rPr>
         <w:t>Actors: teacher</w:t>
       </w:r>
@@ -4368,17 +4454,14 @@
         <w:spacing w:after="0"/>
         <w:ind w:left="1296" w:hanging="720"/>
         <w:rPr>
-          <w:color w:val="000000"/>
-        </w:rPr>
-      </w:pPr>
-      <w:r>
-        <w:rPr>
-          <w:color w:val="000000"/>
-        </w:rPr>
-        <w:t xml:space="preserve">Description: </w:t>
-      </w:r>
-      <w:r>
-        <w:t>add a new assignment</w:t>
+          <w:color w:val="943634" w:themeColor="accent2" w:themeShade="BF"/>
+        </w:rPr>
+      </w:pPr>
+      <w:r>
+        <w:rPr>
+          <w:color w:val="943634" w:themeColor="accent2" w:themeShade="BF"/>
+        </w:rPr>
+        <w:t>Description: add a new assignment</w:t>
       </w:r>
     </w:p>
     <w:p>
@@ -4393,17 +4476,14 @@
         <w:spacing w:after="0"/>
         <w:ind w:left="1296" w:hanging="720"/>
         <w:rPr>
-          <w:color w:val="000000"/>
-        </w:rPr>
-      </w:pPr>
-      <w:r>
-        <w:rPr>
-          <w:color w:val="000000"/>
-        </w:rPr>
-        <w:t>Precondition: all fields are sp</w:t>
-      </w:r>
-      <w:r>
-        <w:t>ecified and valid</w:t>
+          <w:color w:val="943634" w:themeColor="accent2" w:themeShade="BF"/>
+        </w:rPr>
+      </w:pPr>
+      <w:r>
+        <w:rPr>
+          <w:color w:val="943634" w:themeColor="accent2" w:themeShade="BF"/>
+        </w:rPr>
+        <w:t>Precondition: all fields are specified and valid</w:t>
       </w:r>
     </w:p>
     <w:p>
@@ -4418,24 +4498,24 @@
         <w:spacing w:after="0"/>
         <w:ind w:left="1296" w:hanging="720"/>
         <w:rPr>
-          <w:color w:val="000000"/>
-        </w:rPr>
-      </w:pPr>
-      <w:r>
-        <w:rPr>
-          <w:color w:val="000000"/>
+          <w:color w:val="943634" w:themeColor="accent2" w:themeShade="BF"/>
+        </w:rPr>
+      </w:pPr>
+      <w:r>
+        <w:rPr>
+          <w:color w:val="943634" w:themeColor="accent2" w:themeShade="BF"/>
         </w:rPr>
         <w:t xml:space="preserve">Postcondition: a new </w:t>
       </w:r>
       <w:r>
         <w:rPr>
-          <w:color w:val="000000"/>
+          <w:color w:val="943634" w:themeColor="accent2" w:themeShade="BF"/>
         </w:rPr>
         <w:t>assignment was</w:t>
       </w:r>
       <w:r>
         <w:rPr>
-          <w:color w:val="000000"/>
+          <w:color w:val="943634" w:themeColor="accent2" w:themeShade="BF"/>
         </w:rPr>
         <w:t xml:space="preserve"> added in the list and repository size will increase by 1</w:t>
       </w:r>
@@ -4452,12 +4532,12 @@
         <w:spacing w:after="0"/>
         <w:ind w:left="1296" w:hanging="720"/>
         <w:rPr>
-          <w:color w:val="000000"/>
-        </w:rPr>
-      </w:pPr>
-      <w:r>
-        <w:rPr>
-          <w:color w:val="000000"/>
+          <w:color w:val="943634" w:themeColor="accent2" w:themeShade="BF"/>
+        </w:rPr>
+      </w:pPr>
+      <w:r>
+        <w:rPr>
+          <w:color w:val="943634" w:themeColor="accent2" w:themeShade="BF"/>
         </w:rPr>
         <w:t>Exceptions: When the fields aren’t filled or valid.</w:t>
       </w:r>
@@ -4473,7 +4553,7 @@
         </w:pBdr>
         <w:ind w:left="720" w:hanging="720"/>
         <w:rPr>
-          <w:color w:val="000000"/>
+          <w:color w:val="943634" w:themeColor="accent2" w:themeShade="BF"/>
         </w:rPr>
       </w:pPr>
     </w:p>
@@ -4515,10 +4595,13 @@
               <w:ind w:firstLine="90"/>
               <w:jc w:val="center"/>
               <w:rPr>
-                <w:color w:val="000000"/>
+                <w:color w:val="943634" w:themeColor="accent2" w:themeShade="BF"/>
               </w:rPr>
             </w:pPr>
             <w:r>
+              <w:rPr>
+                <w:color w:val="943634" w:themeColor="accent2" w:themeShade="BF"/>
+              </w:rPr>
               <w:t>Action</w:t>
             </w:r>
           </w:p>
@@ -4540,23 +4623,14 @@
               <w:ind w:hanging="720"/>
               <w:jc w:val="center"/>
               <w:rPr>
-                <w:color w:val="000000"/>
+                <w:color w:val="943634" w:themeColor="accent2" w:themeShade="BF"/>
               </w:rPr>
             </w:pPr>
             <w:r>
               <w:rPr>
-                <w:color w:val="000000"/>
-              </w:rPr>
-              <w:t xml:space="preserve">System </w:t>
-            </w:r>
-            <w:r>
-              <w:t>R</w:t>
-            </w:r>
-            <w:r>
-              <w:rPr>
-                <w:color w:val="000000"/>
-              </w:rPr>
-              <w:t>esponse</w:t>
+                <w:color w:val="943634" w:themeColor="accent2" w:themeShade="BF"/>
+              </w:rPr>
+              <w:t>System Response</w:t>
             </w:r>
           </w:p>
         </w:tc>
@@ -4578,17 +4652,14 @@
               <w:spacing w:after="200" w:line="276" w:lineRule="auto"/>
               <w:ind w:hanging="720"/>
               <w:rPr>
-                <w:color w:val="000000"/>
+                <w:color w:val="943634" w:themeColor="accent2" w:themeShade="BF"/>
               </w:rPr>
             </w:pPr>
             <w:r>
-              <w:t xml:space="preserve">               </w:t>
-            </w:r>
-            <w:r>
-              <w:rPr>
-                <w:color w:val="000000"/>
-              </w:rPr>
-              <w:t>1 Completes the necessary fields for adding</w:t>
+              <w:rPr>
+                <w:color w:val="943634" w:themeColor="accent2" w:themeShade="BF"/>
+              </w:rPr>
+              <w:t xml:space="preserve">               1 Completes the necessary fields for adding</w:t>
             </w:r>
           </w:p>
         </w:tc>
@@ -4608,7 +4679,7 @@
               <w:spacing w:after="200" w:line="276" w:lineRule="auto"/>
               <w:ind w:hanging="720"/>
               <w:rPr>
-                <w:color w:val="000000"/>
+                <w:color w:val="943634" w:themeColor="accent2" w:themeShade="BF"/>
               </w:rPr>
             </w:pPr>
           </w:p>
@@ -4631,7 +4702,7 @@
               <w:spacing w:after="200" w:line="276" w:lineRule="auto"/>
               <w:ind w:hanging="720"/>
               <w:rPr>
-                <w:color w:val="000000"/>
+                <w:color w:val="943634" w:themeColor="accent2" w:themeShade="BF"/>
               </w:rPr>
             </w:pPr>
           </w:p>
@@ -4652,29 +4723,14 @@
               <w:spacing w:after="200" w:line="276" w:lineRule="auto"/>
               <w:ind w:hanging="720"/>
               <w:rPr>
-                <w:color w:val="000000"/>
+                <w:color w:val="943634" w:themeColor="accent2" w:themeShade="BF"/>
               </w:rPr>
             </w:pPr>
             <w:r>
-              <w:t xml:space="preserve">               </w:t>
-            </w:r>
-            <w:r>
-              <w:rPr>
-                <w:color w:val="000000"/>
-              </w:rPr>
-              <w:t xml:space="preserve">2 Checks if everything is </w:t>
-            </w:r>
-            <w:r>
-              <w:t>alright</w:t>
-            </w:r>
-            <w:r>
-              <w:rPr>
-                <w:color w:val="000000"/>
-              </w:rPr>
-              <w:t xml:space="preserve">, adds </w:t>
-            </w:r>
-            <w:r>
-              <w:t>a new element in the list if so</w:t>
+              <w:rPr>
+                <w:color w:val="943634" w:themeColor="accent2" w:themeShade="BF"/>
+              </w:rPr>
+              <w:t xml:space="preserve">               2 Checks if everything is alright, adds a new element in the list if so</w:t>
             </w:r>
           </w:p>
         </w:tc>
@@ -4696,12 +4752,12 @@
               <w:spacing w:after="200" w:line="276" w:lineRule="auto"/>
               <w:ind w:hanging="720"/>
               <w:rPr>
-                <w:color w:val="000000"/>
+                <w:color w:val="943634" w:themeColor="accent2" w:themeShade="BF"/>
               </w:rPr>
             </w:pPr>
             <w:r>
               <w:rPr>
-                <w:color w:val="000000"/>
+                <w:color w:val="943634" w:themeColor="accent2" w:themeShade="BF"/>
               </w:rPr>
               <w:t>3 -</w:t>
             </w:r>
@@ -4723,10 +4779,13 @@
               <w:spacing w:after="200" w:line="276" w:lineRule="auto"/>
               <w:ind w:hanging="720"/>
               <w:rPr>
-                <w:color w:val="000000"/>
+                <w:color w:val="943634" w:themeColor="accent2" w:themeShade="BF"/>
               </w:rPr>
             </w:pPr>
             <w:r>
+              <w:rPr>
+                <w:color w:val="943634" w:themeColor="accent2" w:themeShade="BF"/>
+              </w:rPr>
               <w:t xml:space="preserve">              3. If the input is invalid, throws an exception</w:t>
             </w:r>
           </w:p>
@@ -4736,19 +4795,31 @@
     <w:p>
       <w:pPr>
         <w:pStyle w:val="Heading2"/>
-      </w:pPr>
-      <w:bookmarkStart w:id="13" w:name="_Toc97142774"/>
-      <w:r>
+        <w:rPr>
+          <w:color w:val="943634" w:themeColor="accent2" w:themeShade="BF"/>
+        </w:rPr>
+      </w:pPr>
+      <w:bookmarkStart w:id="12" w:name="_Toc97142774"/>
+      <w:r>
+        <w:rPr>
+          <w:color w:val="943634" w:themeColor="accent2" w:themeShade="BF"/>
+        </w:rPr>
         <w:t>Use case number 5 (Description of the use case)</w:t>
       </w:r>
-      <w:bookmarkEnd w:id="13"/>
+      <w:bookmarkEnd w:id="12"/>
     </w:p>
     <w:p>
       <w:pPr>
         <w:spacing w:after="0"/>
         <w:ind w:left="720"/>
-      </w:pPr>
-      <w:r>
+        <w:rPr>
+          <w:color w:val="943634" w:themeColor="accent2" w:themeShade="BF"/>
+        </w:rPr>
+      </w:pPr>
+      <w:r>
+        <w:rPr>
+          <w:color w:val="943634" w:themeColor="accent2" w:themeShade="BF"/>
+        </w:rPr>
         <w:t>Actors: teacher</w:t>
       </w:r>
     </w:p>
@@ -4756,8 +4827,14 @@
       <w:pPr>
         <w:spacing w:after="0"/>
         <w:ind w:left="720"/>
-      </w:pPr>
-      <w:r>
+        <w:rPr>
+          <w:color w:val="943634" w:themeColor="accent2" w:themeShade="BF"/>
+        </w:rPr>
+      </w:pPr>
+      <w:r>
+        <w:rPr>
+          <w:color w:val="943634" w:themeColor="accent2" w:themeShade="BF"/>
+        </w:rPr>
         <w:t>Description: delete an assignment</w:t>
       </w:r>
     </w:p>
@@ -4765,8 +4842,14 @@
       <w:pPr>
         <w:spacing w:after="0"/>
         <w:ind w:left="720"/>
-      </w:pPr>
-      <w:r>
+        <w:rPr>
+          <w:color w:val="943634" w:themeColor="accent2" w:themeShade="BF"/>
+        </w:rPr>
+      </w:pPr>
+      <w:r>
+        <w:rPr>
+          <w:color w:val="943634" w:themeColor="accent2" w:themeShade="BF"/>
+        </w:rPr>
         <w:t>Precondition: valid id belonging to an existing assignment is specified</w:t>
       </w:r>
     </w:p>
@@ -4774,8 +4857,14 @@
       <w:pPr>
         <w:spacing w:after="0"/>
         <w:ind w:left="720"/>
-      </w:pPr>
-      <w:r>
+        <w:rPr>
+          <w:color w:val="943634" w:themeColor="accent2" w:themeShade="BF"/>
+        </w:rPr>
+      </w:pPr>
+      <w:r>
+        <w:rPr>
+          <w:color w:val="943634" w:themeColor="accent2" w:themeShade="BF"/>
+        </w:rPr>
         <w:t>Postcondition: the assignment with the specified id is removed from the list and the repository</w:t>
       </w:r>
     </w:p>
@@ -4783,10 +4872,13 @@
       <w:pPr>
         <w:spacing w:after="0"/>
         <w:ind w:left="720"/>
-      </w:pPr>
-      <w:r>
-        <w:rPr>
-          <w:color w:val="000000"/>
+        <w:rPr>
+          <w:color w:val="943634" w:themeColor="accent2" w:themeShade="BF"/>
+        </w:rPr>
+      </w:pPr>
+      <w:r>
+        <w:rPr>
+          <w:color w:val="943634" w:themeColor="accent2" w:themeShade="BF"/>
         </w:rPr>
         <w:t>Exceptions: When the fields aren’t filled or valid.</w:t>
       </w:r>
@@ -4794,6 +4886,9 @@
     <w:p>
       <w:pPr>
         <w:ind w:left="720"/>
+        <w:rPr>
+          <w:color w:val="943634" w:themeColor="accent2" w:themeShade="BF"/>
+        </w:rPr>
       </w:pPr>
     </w:p>
     <w:tbl>
@@ -4825,8 +4920,14 @@
             <w:pPr>
               <w:ind w:firstLine="90"/>
               <w:jc w:val="center"/>
+              <w:rPr>
+                <w:color w:val="943634" w:themeColor="accent2" w:themeShade="BF"/>
+              </w:rPr>
             </w:pPr>
             <w:r>
+              <w:rPr>
+                <w:color w:val="943634" w:themeColor="accent2" w:themeShade="BF"/>
+              </w:rPr>
               <w:t>Action</w:t>
             </w:r>
           </w:p>
@@ -4839,8 +4940,14 @@
             <w:pPr>
               <w:ind w:hanging="720"/>
               <w:jc w:val="center"/>
+              <w:rPr>
+                <w:color w:val="943634" w:themeColor="accent2" w:themeShade="BF"/>
+              </w:rPr>
             </w:pPr>
             <w:r>
+              <w:rPr>
+                <w:color w:val="943634" w:themeColor="accent2" w:themeShade="BF"/>
+              </w:rPr>
               <w:t>System response</w:t>
             </w:r>
           </w:p>
@@ -4854,8 +4961,14 @@
           <w:p>
             <w:pPr>
               <w:ind w:hanging="720"/>
+              <w:rPr>
+                <w:color w:val="943634" w:themeColor="accent2" w:themeShade="BF"/>
+              </w:rPr>
             </w:pPr>
             <w:r>
+              <w:rPr>
+                <w:color w:val="943634" w:themeColor="accent2" w:themeShade="BF"/>
+              </w:rPr>
               <w:t xml:space="preserve">               1 Give an id as input</w:t>
             </w:r>
           </w:p>
@@ -4867,6 +4980,9 @@
           <w:p>
             <w:pPr>
               <w:ind w:hanging="720"/>
+              <w:rPr>
+                <w:color w:val="943634" w:themeColor="accent2" w:themeShade="BF"/>
+              </w:rPr>
             </w:pPr>
           </w:p>
         </w:tc>
@@ -4879,6 +4995,9 @@
           <w:p>
             <w:pPr>
               <w:ind w:hanging="720"/>
+              <w:rPr>
+                <w:color w:val="943634" w:themeColor="accent2" w:themeShade="BF"/>
+              </w:rPr>
             </w:pPr>
           </w:p>
         </w:tc>
@@ -4889,8 +5008,14 @@
           <w:p>
             <w:pPr>
               <w:ind w:hanging="720"/>
+              <w:rPr>
+                <w:color w:val="943634" w:themeColor="accent2" w:themeShade="BF"/>
+              </w:rPr>
             </w:pPr>
             <w:r>
+              <w:rPr>
+                <w:color w:val="943634" w:themeColor="accent2" w:themeShade="BF"/>
+              </w:rPr>
               <w:t xml:space="preserve">               2 Checks if it is a valid id and there is an assignment with that id and deletes the assignment </w:t>
             </w:r>
           </w:p>
@@ -4904,8 +5029,14 @@
           <w:p>
             <w:pPr>
               <w:ind w:hanging="720"/>
+              <w:rPr>
+                <w:color w:val="943634" w:themeColor="accent2" w:themeShade="BF"/>
+              </w:rPr>
             </w:pPr>
             <w:r>
+              <w:rPr>
+                <w:color w:val="943634" w:themeColor="accent2" w:themeShade="BF"/>
+              </w:rPr>
               <w:t>3 -</w:t>
             </w:r>
           </w:p>
@@ -4917,8 +5048,14 @@
           <w:p>
             <w:pPr>
               <w:ind w:hanging="720"/>
+              <w:rPr>
+                <w:color w:val="943634" w:themeColor="accent2" w:themeShade="BF"/>
+              </w:rPr>
             </w:pPr>
             <w:r>
+              <w:rPr>
+                <w:color w:val="943634" w:themeColor="accent2" w:themeShade="BF"/>
+              </w:rPr>
               <w:t xml:space="preserve">               3. If the input is invalid, throws an exception</w:t>
             </w:r>
           </w:p>
@@ -4928,19 +5065,31 @@
     <w:p>
       <w:pPr>
         <w:pStyle w:val="Heading2"/>
-      </w:pPr>
-      <w:bookmarkStart w:id="14" w:name="_Toc97142775"/>
-      <w:r>
+        <w:rPr>
+          <w:color w:val="943634" w:themeColor="accent2" w:themeShade="BF"/>
+        </w:rPr>
+      </w:pPr>
+      <w:bookmarkStart w:id="13" w:name="_Toc97142775"/>
+      <w:r>
+        <w:rPr>
+          <w:color w:val="943634" w:themeColor="accent2" w:themeShade="BF"/>
+        </w:rPr>
         <w:t>Use case number 6 (Description of the use case)</w:t>
       </w:r>
-      <w:bookmarkEnd w:id="14"/>
+      <w:bookmarkEnd w:id="13"/>
     </w:p>
     <w:p>
       <w:pPr>
         <w:spacing w:after="0"/>
         <w:ind w:left="720"/>
-      </w:pPr>
-      <w:r>
+        <w:rPr>
+          <w:color w:val="943634" w:themeColor="accent2" w:themeShade="BF"/>
+        </w:rPr>
+      </w:pPr>
+      <w:r>
+        <w:rPr>
+          <w:color w:val="943634" w:themeColor="accent2" w:themeShade="BF"/>
+        </w:rPr>
         <w:t>Actors: teacher</w:t>
       </w:r>
     </w:p>
@@ -4948,8 +5097,14 @@
       <w:pPr>
         <w:spacing w:after="0"/>
         <w:ind w:left="720"/>
-      </w:pPr>
-      <w:r>
+        <w:rPr>
+          <w:color w:val="943634" w:themeColor="accent2" w:themeShade="BF"/>
+        </w:rPr>
+      </w:pPr>
+      <w:r>
+        <w:rPr>
+          <w:color w:val="943634" w:themeColor="accent2" w:themeShade="BF"/>
+        </w:rPr>
         <w:t>Description: update an assignment’s deadline</w:t>
       </w:r>
     </w:p>
@@ -4957,8 +5112,14 @@
       <w:pPr>
         <w:spacing w:after="0"/>
         <w:ind w:left="720"/>
-      </w:pPr>
-      <w:r>
+        <w:rPr>
+          <w:color w:val="943634" w:themeColor="accent2" w:themeShade="BF"/>
+        </w:rPr>
+      </w:pPr>
+      <w:r>
+        <w:rPr>
+          <w:color w:val="943634" w:themeColor="accent2" w:themeShade="BF"/>
+        </w:rPr>
         <w:t xml:space="preserve">Precondition: valid id belonging to an existing assignment, valid number of weeks for the extension and the current week number is less than or equal to the number of weeks with the assignment deadline </w:t>
       </w:r>
     </w:p>
@@ -4966,8 +5127,14 @@
       <w:pPr>
         <w:spacing w:after="0"/>
         <w:ind w:left="720"/>
-      </w:pPr>
-      <w:r>
+        <w:rPr>
+          <w:color w:val="943634" w:themeColor="accent2" w:themeShade="BF"/>
+        </w:rPr>
+      </w:pPr>
+      <w:r>
+        <w:rPr>
+          <w:color w:val="943634" w:themeColor="accent2" w:themeShade="BF"/>
+        </w:rPr>
         <w:t>Postcondition: the assignment with the specified id has the data updated</w:t>
       </w:r>
     </w:p>
@@ -4976,12 +5143,12 @@
         <w:spacing w:after="0"/>
         <w:ind w:left="720"/>
         <w:rPr>
-          <w:color w:val="000000"/>
-        </w:rPr>
-      </w:pPr>
-      <w:r>
-        <w:rPr>
-          <w:color w:val="000000"/>
+          <w:color w:val="943634" w:themeColor="accent2" w:themeShade="BF"/>
+        </w:rPr>
+      </w:pPr>
+      <w:r>
+        <w:rPr>
+          <w:color w:val="943634" w:themeColor="accent2" w:themeShade="BF"/>
         </w:rPr>
         <w:t>Exceptions: When the fields aren’t filled or valid.</w:t>
       </w:r>
@@ -4991,7 +5158,7 @@
         <w:spacing w:after="0"/>
         <w:ind w:left="720"/>
         <w:rPr>
-          <w:color w:val="000000"/>
+          <w:color w:val="943634" w:themeColor="accent2" w:themeShade="BF"/>
         </w:rPr>
       </w:pPr>
     </w:p>
@@ -5000,7 +5167,7 @@
         <w:spacing w:after="0"/>
         <w:ind w:left="720"/>
         <w:rPr>
-          <w:color w:val="000000"/>
+          <w:color w:val="943634" w:themeColor="accent2" w:themeShade="BF"/>
         </w:rPr>
       </w:pPr>
     </w:p>
@@ -5009,7 +5176,7 @@
         <w:spacing w:after="0"/>
         <w:ind w:left="720"/>
         <w:rPr>
-          <w:color w:val="000000"/>
+          <w:color w:val="943634" w:themeColor="accent2" w:themeShade="BF"/>
         </w:rPr>
       </w:pPr>
     </w:p>
@@ -5017,12 +5184,18 @@
       <w:pPr>
         <w:spacing w:after="0"/>
         <w:ind w:left="720"/>
+        <w:rPr>
+          <w:color w:val="943634" w:themeColor="accent2" w:themeShade="BF"/>
+        </w:rPr>
       </w:pPr>
     </w:p>
     <w:p>
       <w:pPr>
         <w:spacing w:after="0"/>
         <w:ind w:left="720"/>
+        <w:rPr>
+          <w:color w:val="943634" w:themeColor="accent2" w:themeShade="BF"/>
+        </w:rPr>
       </w:pPr>
     </w:p>
     <w:tbl>
@@ -5054,8 +5227,14 @@
             <w:pPr>
               <w:ind w:firstLine="90"/>
               <w:jc w:val="center"/>
+              <w:rPr>
+                <w:color w:val="943634" w:themeColor="accent2" w:themeShade="BF"/>
+              </w:rPr>
             </w:pPr>
             <w:r>
+              <w:rPr>
+                <w:color w:val="943634" w:themeColor="accent2" w:themeShade="BF"/>
+              </w:rPr>
               <w:lastRenderedPageBreak/>
               <w:t>Action</w:t>
             </w:r>
@@ -5069,8 +5248,14 @@
             <w:pPr>
               <w:ind w:hanging="720"/>
               <w:jc w:val="center"/>
+              <w:rPr>
+                <w:color w:val="943634" w:themeColor="accent2" w:themeShade="BF"/>
+              </w:rPr>
             </w:pPr>
             <w:r>
+              <w:rPr>
+                <w:color w:val="943634" w:themeColor="accent2" w:themeShade="BF"/>
+              </w:rPr>
               <w:t>System response</w:t>
             </w:r>
           </w:p>
@@ -5084,8 +5269,14 @@
           <w:p>
             <w:pPr>
               <w:ind w:hanging="720"/>
+              <w:rPr>
+                <w:color w:val="943634" w:themeColor="accent2" w:themeShade="BF"/>
+              </w:rPr>
             </w:pPr>
             <w:r>
+              <w:rPr>
+                <w:color w:val="943634" w:themeColor="accent2" w:themeShade="BF"/>
+              </w:rPr>
               <w:t xml:space="preserve">               1 Give an id and number of weeks for extension</w:t>
             </w:r>
           </w:p>
@@ -5097,6 +5288,9 @@
           <w:p>
             <w:pPr>
               <w:ind w:hanging="720"/>
+              <w:rPr>
+                <w:color w:val="943634" w:themeColor="accent2" w:themeShade="BF"/>
+              </w:rPr>
             </w:pPr>
           </w:p>
         </w:tc>
@@ -5109,6 +5303,9 @@
           <w:p>
             <w:pPr>
               <w:ind w:hanging="720"/>
+              <w:rPr>
+                <w:color w:val="943634" w:themeColor="accent2" w:themeShade="BF"/>
+              </w:rPr>
             </w:pPr>
           </w:p>
         </w:tc>
@@ -5119,8 +5316,14 @@
           <w:p>
             <w:pPr>
               <w:ind w:hanging="720"/>
+              <w:rPr>
+                <w:color w:val="943634" w:themeColor="accent2" w:themeShade="BF"/>
+              </w:rPr>
             </w:pPr>
             <w:r>
+              <w:rPr>
+                <w:color w:val="943634" w:themeColor="accent2" w:themeShade="BF"/>
+              </w:rPr>
               <w:t xml:space="preserve">               2 Checks if it is a valid id and there is an assignment with that id, than checks if the rest of the input is valid and that the conditions are met, and updates the data for that assignment </w:t>
             </w:r>
           </w:p>
@@ -5134,8 +5337,14 @@
           <w:p>
             <w:pPr>
               <w:ind w:hanging="720"/>
+              <w:rPr>
+                <w:color w:val="943634" w:themeColor="accent2" w:themeShade="BF"/>
+              </w:rPr>
             </w:pPr>
             <w:r>
+              <w:rPr>
+                <w:color w:val="943634" w:themeColor="accent2" w:themeShade="BF"/>
+              </w:rPr>
               <w:t>3 -</w:t>
             </w:r>
           </w:p>
@@ -5147,8 +5356,14 @@
           <w:p>
             <w:pPr>
               <w:ind w:hanging="720"/>
+              <w:rPr>
+                <w:color w:val="943634" w:themeColor="accent2" w:themeShade="BF"/>
+              </w:rPr>
             </w:pPr>
             <w:r>
+              <w:rPr>
+                <w:color w:val="943634" w:themeColor="accent2" w:themeShade="BF"/>
+              </w:rPr>
               <w:t xml:space="preserve">              3. If the input is invalid, throws an exception</w:t>
             </w:r>
           </w:p>
@@ -5158,19 +5373,31 @@
     <w:p>
       <w:pPr>
         <w:pStyle w:val="Heading2"/>
-      </w:pPr>
-      <w:bookmarkStart w:id="15" w:name="_Toc97142776"/>
-      <w:r>
+        <w:rPr>
+          <w:color w:val="943634" w:themeColor="accent2" w:themeShade="BF"/>
+        </w:rPr>
+      </w:pPr>
+      <w:bookmarkStart w:id="14" w:name="_Toc97142776"/>
+      <w:r>
+        <w:rPr>
+          <w:color w:val="943634" w:themeColor="accent2" w:themeShade="BF"/>
+        </w:rPr>
         <w:t>Use case number 7 (Description of the use case)</w:t>
       </w:r>
-      <w:bookmarkEnd w:id="15"/>
+      <w:bookmarkEnd w:id="14"/>
     </w:p>
     <w:p>
       <w:pPr>
         <w:spacing w:after="0"/>
         <w:ind w:left="720"/>
-      </w:pPr>
-      <w:r>
+        <w:rPr>
+          <w:color w:val="943634" w:themeColor="accent2" w:themeShade="BF"/>
+        </w:rPr>
+      </w:pPr>
+      <w:r>
+        <w:rPr>
+          <w:color w:val="943634" w:themeColor="accent2" w:themeShade="BF"/>
+        </w:rPr>
         <w:t>Actors: teacher</w:t>
       </w:r>
     </w:p>
@@ -5178,11 +5405,20 @@
       <w:pPr>
         <w:spacing w:after="0"/>
         <w:ind w:left="720"/>
-      </w:pPr>
-      <w:r>
+        <w:rPr>
+          <w:color w:val="943634" w:themeColor="accent2" w:themeShade="BF"/>
+        </w:rPr>
+      </w:pPr>
+      <w:r>
+        <w:rPr>
+          <w:color w:val="943634" w:themeColor="accent2" w:themeShade="BF"/>
+        </w:rPr>
         <w:t xml:space="preserve">Description: </w:t>
       </w:r>
       <w:r>
+        <w:rPr>
+          <w:color w:val="943634" w:themeColor="accent2" w:themeShade="BF"/>
+        </w:rPr>
         <w:t>add grade to a student for an assignment</w:t>
       </w:r>
     </w:p>
@@ -5190,23 +5426,44 @@
       <w:pPr>
         <w:spacing w:after="0"/>
         <w:ind w:left="720"/>
-      </w:pPr>
-      <w:r>
+        <w:rPr>
+          <w:color w:val="943634" w:themeColor="accent2" w:themeShade="BF"/>
+        </w:rPr>
+      </w:pPr>
+      <w:r>
+        <w:rPr>
+          <w:color w:val="943634" w:themeColor="accent2" w:themeShade="BF"/>
+        </w:rPr>
         <w:t>Precondition: valid id</w:t>
       </w:r>
       <w:r>
+        <w:rPr>
+          <w:color w:val="943634" w:themeColor="accent2" w:themeShade="BF"/>
+        </w:rPr>
         <w:t>s belonging to</w:t>
       </w:r>
       <w:r>
+        <w:rPr>
+          <w:color w:val="943634" w:themeColor="accent2" w:themeShade="BF"/>
+        </w:rPr>
         <w:t xml:space="preserve"> existing </w:t>
       </w:r>
       <w:r>
+        <w:rPr>
+          <w:color w:val="943634" w:themeColor="accent2" w:themeShade="BF"/>
+        </w:rPr>
         <w:t>student and assignment</w:t>
       </w:r>
       <w:r>
+        <w:rPr>
+          <w:color w:val="943634" w:themeColor="accent2" w:themeShade="BF"/>
+        </w:rPr>
         <w:t>, valid</w:t>
       </w:r>
       <w:r>
+        <w:rPr>
+          <w:color w:val="943634" w:themeColor="accent2" w:themeShade="BF"/>
+        </w:rPr>
         <w:t xml:space="preserve"> fields for grade entity</w:t>
       </w:r>
     </w:p>
@@ -5214,37 +5471,34 @@
       <w:pPr>
         <w:spacing w:after="0"/>
         <w:ind w:left="720"/>
-      </w:pPr>
-      <w:r>
+        <w:rPr>
+          <w:color w:val="943634" w:themeColor="accent2" w:themeShade="BF"/>
+        </w:rPr>
+      </w:pPr>
+      <w:r>
+        <w:rPr>
+          <w:color w:val="943634" w:themeColor="accent2" w:themeShade="BF"/>
+        </w:rPr>
         <w:t xml:space="preserve">Postcondition: </w:t>
       </w:r>
       <w:r>
         <w:rPr>
-          <w:color w:val="000000"/>
-        </w:rPr>
-        <w:t xml:space="preserve">a new </w:t>
-      </w:r>
-      <w:r>
-        <w:rPr>
-          <w:color w:val="000000"/>
-        </w:rPr>
-        <w:t>grade</w:t>
-      </w:r>
-      <w:r>
-        <w:rPr>
-          <w:color w:val="000000"/>
-        </w:rPr>
-        <w:t xml:space="preserve"> was added in the list and repository size will increase by 1</w:t>
+          <w:color w:val="943634" w:themeColor="accent2" w:themeShade="BF"/>
+        </w:rPr>
+        <w:t>a new grade was added in the list and repository size will increase by 1</w:t>
       </w:r>
     </w:p>
     <w:p>
       <w:pPr>
         <w:spacing w:after="0"/>
         <w:ind w:left="720"/>
-      </w:pPr>
-      <w:r>
-        <w:rPr>
-          <w:color w:val="000000"/>
+        <w:rPr>
+          <w:color w:val="943634" w:themeColor="accent2" w:themeShade="BF"/>
+        </w:rPr>
+      </w:pPr>
+      <w:r>
+        <w:rPr>
+          <w:color w:val="943634" w:themeColor="accent2" w:themeShade="BF"/>
         </w:rPr>
         <w:t>Exceptions: When the fields aren’t filled or valid.</w:t>
       </w:r>
@@ -5253,6 +5507,9 @@
       <w:pPr>
         <w:spacing w:after="0"/>
         <w:ind w:left="720"/>
+        <w:rPr>
+          <w:color w:val="943634" w:themeColor="accent2" w:themeShade="BF"/>
+        </w:rPr>
       </w:pPr>
     </w:p>
     <w:tbl>
@@ -5284,8 +5541,14 @@
             <w:pPr>
               <w:ind w:firstLine="90"/>
               <w:jc w:val="center"/>
+              <w:rPr>
+                <w:color w:val="943634" w:themeColor="accent2" w:themeShade="BF"/>
+              </w:rPr>
             </w:pPr>
             <w:r>
+              <w:rPr>
+                <w:color w:val="943634" w:themeColor="accent2" w:themeShade="BF"/>
+              </w:rPr>
               <w:t>Action</w:t>
             </w:r>
           </w:p>
@@ -5298,8 +5561,14 @@
             <w:pPr>
               <w:ind w:hanging="720"/>
               <w:jc w:val="center"/>
+              <w:rPr>
+                <w:color w:val="943634" w:themeColor="accent2" w:themeShade="BF"/>
+              </w:rPr>
             </w:pPr>
             <w:r>
+              <w:rPr>
+                <w:color w:val="943634" w:themeColor="accent2" w:themeShade="BF"/>
+              </w:rPr>
               <w:t>System response</w:t>
             </w:r>
           </w:p>
@@ -5313,13 +5582,19 @@
           <w:p>
             <w:pPr>
               <w:ind w:hanging="720"/>
+              <w:rPr>
+                <w:color w:val="943634" w:themeColor="accent2" w:themeShade="BF"/>
+              </w:rPr>
             </w:pPr>
             <w:r>
+              <w:rPr>
+                <w:color w:val="943634" w:themeColor="accent2" w:themeShade="BF"/>
+              </w:rPr>
               <w:t xml:space="preserve">               1 </w:t>
             </w:r>
             <w:r>
               <w:rPr>
-                <w:color w:val="000000"/>
+                <w:color w:val="943634" w:themeColor="accent2" w:themeShade="BF"/>
               </w:rPr>
               <w:t>Completes the necessary fields for adding</w:t>
             </w:r>
@@ -5332,6 +5607,9 @@
           <w:p>
             <w:pPr>
               <w:ind w:hanging="720"/>
+              <w:rPr>
+                <w:color w:val="943634" w:themeColor="accent2" w:themeShade="BF"/>
+              </w:rPr>
             </w:pPr>
           </w:p>
         </w:tc>
@@ -5344,6 +5622,9 @@
           <w:p>
             <w:pPr>
               <w:ind w:hanging="720"/>
+              <w:rPr>
+                <w:color w:val="943634" w:themeColor="accent2" w:themeShade="BF"/>
+              </w:rPr>
             </w:pPr>
           </w:p>
         </w:tc>
@@ -5354,30 +5635,21 @@
           <w:p>
             <w:pPr>
               <w:ind w:hanging="720"/>
+              <w:rPr>
+                <w:color w:val="943634" w:themeColor="accent2" w:themeShade="BF"/>
+              </w:rPr>
             </w:pPr>
             <w:r>
+              <w:rPr>
+                <w:color w:val="943634" w:themeColor="accent2" w:themeShade="BF"/>
+              </w:rPr>
               <w:t xml:space="preserve">               </w:t>
             </w:r>
             <w:r>
               <w:rPr>
-                <w:color w:val="000000"/>
-              </w:rPr>
-              <w:t xml:space="preserve">2 Checks if </w:t>
-            </w:r>
-            <w:r>
-              <w:rPr>
-                <w:color w:val="000000"/>
-              </w:rPr>
-              <w:t>ids are valid and if input is ok</w:t>
-            </w:r>
-            <w:r>
-              <w:rPr>
-                <w:color w:val="000000"/>
-              </w:rPr>
-              <w:t xml:space="preserve">, adds </w:t>
-            </w:r>
-            <w:r>
-              <w:t>a new element in the list if so</w:t>
+                <w:color w:val="943634" w:themeColor="accent2" w:themeShade="BF"/>
+              </w:rPr>
+              <w:t>2 Checks if ids are valid and if input is ok, adds a new element in the list if so</w:t>
             </w:r>
           </w:p>
         </w:tc>
@@ -5390,8 +5662,14 @@
           <w:p>
             <w:pPr>
               <w:ind w:hanging="720"/>
+              <w:rPr>
+                <w:color w:val="943634" w:themeColor="accent2" w:themeShade="BF"/>
+              </w:rPr>
             </w:pPr>
             <w:r>
+              <w:rPr>
+                <w:color w:val="943634" w:themeColor="accent2" w:themeShade="BF"/>
+              </w:rPr>
               <w:t>3 -</w:t>
             </w:r>
           </w:p>
@@ -5403,8 +5681,14 @@
           <w:p>
             <w:pPr>
               <w:ind w:hanging="720"/>
+              <w:rPr>
+                <w:color w:val="943634" w:themeColor="accent2" w:themeShade="BF"/>
+              </w:rPr>
             </w:pPr>
             <w:r>
+              <w:rPr>
+                <w:color w:val="943634" w:themeColor="accent2" w:themeShade="BF"/>
+              </w:rPr>
               <w:t xml:space="preserve">              3. If the input is invalid, throws an exception</w:t>
             </w:r>
           </w:p>
@@ -5430,11 +5714,11 @@
       <w:pPr>
         <w:pStyle w:val="Heading1"/>
       </w:pPr>
-      <w:bookmarkStart w:id="16" w:name="_Toc97142777"/>
+      <w:bookmarkStart w:id="15" w:name="_Toc97142777"/>
       <w:r>
         <w:t>Analysis</w:t>
       </w:r>
-      <w:bookmarkEnd w:id="16"/>
+      <w:bookmarkEnd w:id="15"/>
     </w:p>
     <w:p>
       <w:pPr>
@@ -5444,11 +5728,11 @@
           <w:numId w:val="3"/>
         </w:numPr>
       </w:pPr>
-      <w:bookmarkStart w:id="17" w:name="_Toc97142778"/>
+      <w:bookmarkStart w:id="16" w:name="_Toc97142778"/>
       <w:r>
         <w:t>Entities</w:t>
       </w:r>
-      <w:bookmarkEnd w:id="17"/>
+      <w:bookmarkEnd w:id="16"/>
     </w:p>
     <w:p>
       <w:r>
@@ -5463,11 +5747,11 @@
           <w:numId w:val="3"/>
         </w:numPr>
       </w:pPr>
-      <w:bookmarkStart w:id="18" w:name="_Toc97142779"/>
+      <w:bookmarkStart w:id="17" w:name="_Toc97142779"/>
       <w:r>
         <w:t>Relations between entities</w:t>
       </w:r>
-      <w:bookmarkEnd w:id="18"/>
+      <w:bookmarkEnd w:id="17"/>
     </w:p>
     <w:p>
       <w:r>
@@ -5498,17 +5782,28 @@
           <w:numId w:val="3"/>
         </w:numPr>
       </w:pPr>
-      <w:bookmarkStart w:id="19" w:name="_Toc97142780"/>
+      <w:bookmarkStart w:id="18" w:name="_Toc97142780"/>
       <w:r>
         <w:t>Attributes</w:t>
       </w:r>
-      <w:bookmarkEnd w:id="19"/>
-    </w:p>
-    <w:p>
-      <w:r>
+      <w:bookmarkEnd w:id="18"/>
+    </w:p>
+    <w:p>
+      <w:pPr>
+        <w:rPr>
+          <w:color w:val="943634" w:themeColor="accent2" w:themeShade="BF"/>
+        </w:rPr>
+      </w:pPr>
+      <w:r>
+        <w:rPr>
+          <w:color w:val="943634" w:themeColor="accent2" w:themeShade="BF"/>
+        </w:rPr>
         <w:t>Student: id,</w:t>
       </w:r>
       <w:r>
+        <w:rPr>
+          <w:color w:val="943634" w:themeColor="accent2" w:themeShade="BF"/>
+        </w:rPr>
         <w:t xml:space="preserve"> name, group</w:t>
       </w:r>
     </w:p>
@@ -5577,11 +5872,11 @@
           <w:numId w:val="3"/>
         </w:numPr>
       </w:pPr>
-      <w:bookmarkStart w:id="20" w:name="_Toc97142781"/>
+      <w:bookmarkStart w:id="19" w:name="_Toc97142781"/>
       <w:r>
         <w:t>System behavior</w:t>
       </w:r>
-      <w:bookmarkEnd w:id="20"/>
+      <w:bookmarkEnd w:id="19"/>
     </w:p>
     <w:p>
       <w:pPr>
@@ -5591,11 +5886,11 @@
           <w:numId w:val="3"/>
         </w:numPr>
       </w:pPr>
-      <w:bookmarkStart w:id="21" w:name="_Toc97142782"/>
+      <w:bookmarkStart w:id="20" w:name="_Toc97142782"/>
       <w:r>
         <w:t>Use case 1-2-3</w:t>
       </w:r>
-      <w:bookmarkEnd w:id="21"/>
+      <w:bookmarkEnd w:id="20"/>
     </w:p>
     <w:p>
       <w:r>
@@ -5610,36 +5905,36 @@
           <w:numId w:val="3"/>
         </w:numPr>
       </w:pPr>
-      <w:bookmarkStart w:id="22" w:name="_Toc97142783"/>
+      <w:bookmarkStart w:id="21" w:name="_Toc97142783"/>
       <w:r>
         <w:lastRenderedPageBreak/>
         <w:t>System events</w:t>
       </w:r>
+      <w:bookmarkEnd w:id="21"/>
+    </w:p>
+    <w:p>
+      <w:pPr>
+        <w:ind w:left="576"/>
+      </w:pPr>
+      <w:r>
+        <w:t xml:space="preserve">After each operation a message is shown to the user either if the command terminated </w:t>
+      </w:r>
+      <w:r>
+        <w:t>successfully</w:t>
+      </w:r>
+      <w:r>
+        <w:t xml:space="preserve"> or with an error message. </w:t>
+      </w:r>
+    </w:p>
+    <w:p>
+      <w:pPr>
+        <w:pStyle w:val="Heading1"/>
+      </w:pPr>
+      <w:bookmarkStart w:id="22" w:name="_Toc97142784"/>
+      <w:r>
+        <w:t>Design</w:t>
+      </w:r>
       <w:bookmarkEnd w:id="22"/>
-    </w:p>
-    <w:p>
-      <w:pPr>
-        <w:ind w:left="576"/>
-      </w:pPr>
-      <w:r>
-        <w:t xml:space="preserve">After each operation a message is shown to the user either if the command terminated </w:t>
-      </w:r>
-      <w:r>
-        <w:t>successfully</w:t>
-      </w:r>
-      <w:r>
-        <w:t xml:space="preserve"> or with an error message. </w:t>
-      </w:r>
-    </w:p>
-    <w:p>
-      <w:pPr>
-        <w:pStyle w:val="Heading1"/>
-      </w:pPr>
-      <w:bookmarkStart w:id="23" w:name="_Toc97142784"/>
-      <w:r>
-        <w:t>Design</w:t>
-      </w:r>
-      <w:bookmarkEnd w:id="23"/>
     </w:p>
     <w:p>
       <w:pPr>
@@ -6027,64 +6322,45 @@
           <w:numId w:val="1"/>
         </w:numPr>
         <w:rPr>
-          <w:color w:val="3C78D8"/>
+          <w:color w:val="943634" w:themeColor="accent2" w:themeShade="BF"/>
         </w:rPr>
       </w:pPr>
       <w:r>
         <w:rPr>
           <w:b/>
-          <w:color w:val="3C78D8"/>
+          <w:color w:val="943634" w:themeColor="accent2" w:themeShade="BF"/>
         </w:rPr>
         <w:lastRenderedPageBreak/>
-        <w:t>Add</w:t>
-      </w:r>
-      <w:r>
+        <w:t>Add Assignment Sequence Diagram</w:t>
+      </w:r>
+    </w:p>
+    <w:p>
+      <w:pPr>
+        <w:ind w:left="720"/>
+        <w:rPr>
+          <w:color w:val="943634" w:themeColor="accent2" w:themeShade="BF"/>
+        </w:rPr>
+      </w:pPr>
+    </w:p>
+    <w:p>
+      <w:pPr>
         <w:rPr>
           <w:b/>
-          <w:color w:val="3C78D8"/>
+          <w:color w:val="943634" w:themeColor="accent2" w:themeShade="BF"/>
+        </w:rPr>
+      </w:pPr>
+      <w:r>
+        <w:rPr>
+          <w:noProof/>
+          <w:color w:val="943634" w:themeColor="accent2" w:themeShade="BF"/>
         </w:rPr>
         <w:t xml:space="preserve"> </w:t>
       </w:r>
       <w:r>
         <w:rPr>
           <w:b/>
-          <w:color w:val="3C78D8"/>
-        </w:rPr>
-        <w:t>Assignment</w:t>
-      </w:r>
-      <w:r>
-        <w:rPr>
-          <w:b/>
-          <w:color w:val="3C78D8"/>
-        </w:rPr>
-        <w:t xml:space="preserve"> Sequence Diagram</w:t>
-      </w:r>
-    </w:p>
-    <w:p>
-      <w:pPr>
-        <w:ind w:left="720"/>
-        <w:rPr>
-          <w:color w:val="3C78D8"/>
-        </w:rPr>
-      </w:pPr>
-    </w:p>
-    <w:p>
-      <w:pPr>
-        <w:rPr>
-          <w:b/>
-          <w:color w:val="3C78D8"/>
-        </w:rPr>
-      </w:pPr>
-      <w:r>
-        <w:rPr>
           <w:noProof/>
-        </w:rPr>
-        <w:t xml:space="preserve"> </w:t>
-      </w:r>
-      <w:r>
-        <w:rPr>
-          <w:b/>
-          <w:color w:val="3C78D8"/>
+          <w:color w:val="943634" w:themeColor="accent2" w:themeShade="BF"/>
         </w:rPr>
         <w:drawing>
           <wp:inline distT="0" distB="0" distL="0" distR="0" wp14:anchorId="585B4005" wp14:editId="3FB3DDA1">
@@ -6130,44 +6406,38 @@
           <w:numId w:val="1"/>
         </w:numPr>
         <w:rPr>
-          <w:color w:val="3C78D8"/>
+          <w:color w:val="943634" w:themeColor="accent2" w:themeShade="BF"/>
         </w:rPr>
       </w:pPr>
       <w:r>
         <w:rPr>
           <w:b/>
-          <w:color w:val="3C78D8"/>
-        </w:rPr>
-        <w:t>Delete</w:t>
-      </w:r>
-      <w:r>
+          <w:color w:val="943634" w:themeColor="accent2" w:themeShade="BF"/>
+        </w:rPr>
+        <w:t>Delete Assignment Sequence Diagram</w:t>
+      </w:r>
+    </w:p>
+    <w:p>
+      <w:pPr>
+        <w:ind w:left="720"/>
+        <w:rPr>
+          <w:color w:val="943634" w:themeColor="accent2" w:themeShade="BF"/>
+        </w:rPr>
+      </w:pPr>
+    </w:p>
+    <w:p>
+      <w:pPr>
+        <w:ind w:left="720"/>
         <w:rPr>
           <w:b/>
-          <w:color w:val="3C78D8"/>
-        </w:rPr>
-        <w:t xml:space="preserve"> Assignment Sequence Diagram</w:t>
-      </w:r>
-    </w:p>
-    <w:p>
-      <w:pPr>
-        <w:ind w:left="720"/>
-        <w:rPr>
-          <w:color w:val="3C78D8"/>
-        </w:rPr>
-      </w:pPr>
-    </w:p>
-    <w:p>
-      <w:pPr>
-        <w:ind w:left="720"/>
+          <w:color w:val="943634" w:themeColor="accent2" w:themeShade="BF"/>
+        </w:rPr>
+      </w:pPr>
+      <w:r>
         <w:rPr>
           <w:b/>
-          <w:color w:val="3C78D8"/>
-        </w:rPr>
-      </w:pPr>
-      <w:r>
-        <w:rPr>
-          <w:b/>
-          <w:color w:val="3C78D8"/>
+          <w:noProof/>
+          <w:color w:val="943634" w:themeColor="accent2" w:themeShade="BF"/>
         </w:rPr>
         <w:drawing>
           <wp:inline distT="0" distB="0" distL="0" distR="0" wp14:anchorId="2CAE1487" wp14:editId="2D564E8B">
@@ -6211,7 +6481,7 @@
         <w:ind w:left="720"/>
         <w:rPr>
           <w:b/>
-          <w:color w:val="3C78D8"/>
+          <w:color w:val="943634" w:themeColor="accent2" w:themeShade="BF"/>
         </w:rPr>
       </w:pPr>
     </w:p>
@@ -6220,7 +6490,7 @@
         <w:ind w:left="720"/>
         <w:rPr>
           <w:b/>
-          <w:color w:val="3C78D8"/>
+          <w:color w:val="943634" w:themeColor="accent2" w:themeShade="BF"/>
         </w:rPr>
       </w:pPr>
     </w:p>
@@ -6229,7 +6499,7 @@
         <w:ind w:left="720"/>
         <w:rPr>
           <w:b/>
-          <w:color w:val="3C78D8"/>
+          <w:color w:val="943634" w:themeColor="accent2" w:themeShade="BF"/>
         </w:rPr>
       </w:pPr>
     </w:p>
@@ -6238,7 +6508,7 @@
         <w:ind w:left="720"/>
         <w:rPr>
           <w:b/>
-          <w:color w:val="3C78D8"/>
+          <w:color w:val="943634" w:themeColor="accent2" w:themeShade="BF"/>
         </w:rPr>
       </w:pPr>
     </w:p>
@@ -6247,7 +6517,7 @@
         <w:ind w:left="720"/>
         <w:rPr>
           <w:b/>
-          <w:color w:val="3C78D8"/>
+          <w:color w:val="943634" w:themeColor="accent2" w:themeShade="BF"/>
         </w:rPr>
       </w:pPr>
     </w:p>
@@ -6256,7 +6526,7 @@
         <w:ind w:left="720"/>
         <w:rPr>
           <w:b/>
-          <w:color w:val="3C78D8"/>
+          <w:color w:val="943634" w:themeColor="accent2" w:themeShade="BF"/>
         </w:rPr>
       </w:pPr>
     </w:p>
@@ -6267,46 +6537,40 @@
           <w:numId w:val="1"/>
         </w:numPr>
         <w:rPr>
-          <w:color w:val="3C78D8"/>
+          <w:color w:val="943634" w:themeColor="accent2" w:themeShade="BF"/>
         </w:rPr>
       </w:pPr>
       <w:r>
         <w:rPr>
           <w:b/>
-          <w:color w:val="3C78D8"/>
+          <w:color w:val="943634" w:themeColor="accent2" w:themeShade="BF"/>
         </w:rPr>
         <w:lastRenderedPageBreak/>
-        <w:t xml:space="preserve">Extend Deadline </w:t>
-      </w:r>
-      <w:r>
+        <w:t>Extend Deadline Sequence Diagram</w:t>
+      </w:r>
+    </w:p>
+    <w:p>
+      <w:pPr>
+        <w:ind w:left="720"/>
         <w:rPr>
           <w:b/>
-          <w:color w:val="3C78D8"/>
-        </w:rPr>
-        <w:t>Sequence Diagram</w:t>
-      </w:r>
+          <w:color w:val="943634" w:themeColor="accent2" w:themeShade="BF"/>
+        </w:rPr>
+      </w:pPr>
     </w:p>
     <w:p>
       <w:pPr>
         <w:ind w:left="720"/>
         <w:rPr>
           <w:b/>
-          <w:color w:val="3C78D8"/>
-        </w:rPr>
-      </w:pPr>
-    </w:p>
-    <w:p>
-      <w:pPr>
-        <w:ind w:left="720"/>
+          <w:color w:val="943634" w:themeColor="accent2" w:themeShade="BF"/>
+        </w:rPr>
+      </w:pPr>
+      <w:r>
         <w:rPr>
           <w:b/>
-          <w:color w:val="3C78D8"/>
-        </w:rPr>
-      </w:pPr>
-      <w:r>
-        <w:rPr>
-          <w:b/>
-          <w:color w:val="3C78D8"/>
+          <w:noProof/>
+          <w:color w:val="943634" w:themeColor="accent2" w:themeShade="BF"/>
         </w:rPr>
         <w:drawing>
           <wp:inline distT="0" distB="0" distL="0" distR="0" wp14:anchorId="56E620B7" wp14:editId="5581FA66">
@@ -6352,45 +6616,39 @@
           <w:numId w:val="1"/>
         </w:numPr>
         <w:rPr>
-          <w:color w:val="3C78D8"/>
+          <w:color w:val="943634" w:themeColor="accent2" w:themeShade="BF"/>
         </w:rPr>
       </w:pPr>
       <w:r>
         <w:rPr>
           <w:b/>
-          <w:color w:val="3C78D8"/>
-        </w:rPr>
-        <w:t xml:space="preserve">Grade Student for Assignment </w:t>
-      </w:r>
-      <w:r>
+          <w:color w:val="943634" w:themeColor="accent2" w:themeShade="BF"/>
+        </w:rPr>
+        <w:t>Grade Student for Assignment Sequence Diagram</w:t>
+      </w:r>
+    </w:p>
+    <w:p>
+      <w:pPr>
+        <w:ind w:left="720"/>
         <w:rPr>
           <w:b/>
-          <w:color w:val="3C78D8"/>
-        </w:rPr>
-        <w:t>Sequence Diagram</w:t>
-      </w:r>
+          <w:color w:val="943634" w:themeColor="accent2" w:themeShade="BF"/>
+        </w:rPr>
+      </w:pPr>
     </w:p>
     <w:p>
       <w:pPr>
         <w:ind w:left="720"/>
         <w:rPr>
           <w:b/>
-          <w:color w:val="3C78D8"/>
-        </w:rPr>
-      </w:pPr>
-    </w:p>
-    <w:p>
-      <w:pPr>
-        <w:ind w:left="720"/>
+          <w:color w:val="943634" w:themeColor="accent2" w:themeShade="BF"/>
+        </w:rPr>
+      </w:pPr>
+      <w:r>
         <w:rPr>
           <w:b/>
-          <w:color w:val="3C78D8"/>
-        </w:rPr>
-      </w:pPr>
-      <w:r>
-        <w:rPr>
-          <w:b/>
-          <w:color w:val="3C78D8"/>
+          <w:noProof/>
+          <w:color w:val="943634" w:themeColor="accent2" w:themeShade="BF"/>
         </w:rPr>
         <w:drawing>
           <wp:inline distT="0" distB="0" distL="0" distR="0" wp14:anchorId="1DDDB63C" wp14:editId="5DA4E167">
@@ -6557,10 +6815,12 @@
         </w:pBdr>
         <w:ind w:left="1296"/>
       </w:pPr>
+      <w:bookmarkStart w:id="23" w:name="_GoBack"/>
       <w:r>
         <w:t>3. Controller</w:t>
       </w:r>
     </w:p>
+    <w:bookmarkEnd w:id="23"/>
     <w:p>
       <w:pPr>
         <w:pBdr>
@@ -7366,51 +7626,15 @@
   </w:num>
   <w:num w:numId="9">
     <w:abstractNumId w:val="3"/>
-    <w:lvlOverride w:ilvl="0"/>
-    <w:lvlOverride w:ilvl="1"/>
-    <w:lvlOverride w:ilvl="2"/>
-    <w:lvlOverride w:ilvl="3"/>
-    <w:lvlOverride w:ilvl="4"/>
-    <w:lvlOverride w:ilvl="5"/>
-    <w:lvlOverride w:ilvl="6"/>
-    <w:lvlOverride w:ilvl="7"/>
-    <w:lvlOverride w:ilvl="8"/>
   </w:num>
   <w:num w:numId="10">
     <w:abstractNumId w:val="3"/>
-    <w:lvlOverride w:ilvl="0"/>
-    <w:lvlOverride w:ilvl="1"/>
-    <w:lvlOverride w:ilvl="2"/>
-    <w:lvlOverride w:ilvl="3"/>
-    <w:lvlOverride w:ilvl="4"/>
-    <w:lvlOverride w:ilvl="5"/>
-    <w:lvlOverride w:ilvl="6"/>
-    <w:lvlOverride w:ilvl="7"/>
-    <w:lvlOverride w:ilvl="8"/>
   </w:num>
   <w:num w:numId="11">
     <w:abstractNumId w:val="3"/>
-    <w:lvlOverride w:ilvl="0"/>
-    <w:lvlOverride w:ilvl="1"/>
-    <w:lvlOverride w:ilvl="2"/>
-    <w:lvlOverride w:ilvl="3"/>
-    <w:lvlOverride w:ilvl="4"/>
-    <w:lvlOverride w:ilvl="5"/>
-    <w:lvlOverride w:ilvl="6"/>
-    <w:lvlOverride w:ilvl="7"/>
-    <w:lvlOverride w:ilvl="8"/>
   </w:num>
   <w:num w:numId="12">
     <w:abstractNumId w:val="3"/>
-    <w:lvlOverride w:ilvl="0"/>
-    <w:lvlOverride w:ilvl="1"/>
-    <w:lvlOverride w:ilvl="2"/>
-    <w:lvlOverride w:ilvl="3"/>
-    <w:lvlOverride w:ilvl="4"/>
-    <w:lvlOverride w:ilvl="5"/>
-    <w:lvlOverride w:ilvl="6"/>
-    <w:lvlOverride w:ilvl="7"/>
-    <w:lvlOverride w:ilvl="8"/>
   </w:num>
 </w:numbering>
 </file>

</xml_diff>